<commit_message>
Adding Unit 1 homework
</commit_message>
<xml_diff>
--- a/Excel_HW/Part_2/ExcelHomework_Part2.docx
+++ b/Excel_HW/Part_2/ExcelHomework_Part2.docx
@@ -157,6 +157,35 @@
           <w:numId w:val="4"/>
         </w:numPr>
       </w:pPr>
+      <w:r>
+        <w:t>The length of time each campaign is open is not uniform.  It’s possible that a campaign could have succeeded given enough time.</w:t>
+      </w:r>
+    </w:p>
+    <w:p>
+      <w:pPr>
+        <w:pStyle w:val="NoSpacing"/>
+        <w:numPr>
+          <w:ilvl w:val="0"/>
+          <w:numId w:val="4"/>
+        </w:numPr>
+      </w:pPr>
+      <w:r>
+        <w:t>The data does not indicate how well a campaign was publicized.  Further, there is no information on how many times a campaign was viewed.</w:t>
+      </w:r>
+    </w:p>
+    <w:p>
+      <w:pPr>
+        <w:pStyle w:val="NoSpacing"/>
+        <w:numPr>
+          <w:ilvl w:val="0"/>
+          <w:numId w:val="4"/>
+        </w:numPr>
+      </w:pPr>
+      <w:r>
+        <w:t>The data dos not provide information of backer demographics.</w:t>
+      </w:r>
+      <w:bookmarkStart w:id="0" w:name="_GoBack"/>
+      <w:bookmarkEnd w:id="0"/>
     </w:p>
     <w:p>
       <w:pPr>
@@ -251,8 +280,6 @@
       <w:r>
         <w:t>.</w:t>
       </w:r>
-      <w:bookmarkStart w:id="0" w:name="_GoBack"/>
-      <w:bookmarkEnd w:id="0"/>
     </w:p>
     <w:sectPr>
       <w:pgSz w:w="12240" w:h="15840"/>

</xml_diff>